<commit_message>
* DocumatetionExamples * Návrhová dokumentace
</commit_message>
<xml_diff>
--- a/documentation/Návrhová dokumentace.docx
+++ b/documentation/Návrhová dokumentace.docx
@@ -10,19 +10,338 @@
         <w:t>Návrhová dokumentace – ConfigRW</w:t>
       </w:r>
     </w:p>
+    <w:p/>
     <w:p>
+      <w:r>
+        <w:tab/>
+        <w:t xml:space="preserve">Při tvorbě API pro knihovnu ConfigRW byl kladen důraz na co nejjednoduší použití na straně uživatele knihovny. Proto jsme se rozhodli pro minimalistické rozhraní, které vypadá následovně: </w:t>
+      </w:r>
+    </w:p>
+    <w:p>
+      <w:pPr>
+        <w:pStyle w:val="ListParagraph"/>
+        <w:numPr>
+          <w:ilvl w:val="0"/>
+          <w:numId w:val="1"/>
+        </w:numPr>
+      </w:pPr>
+      <w:r>
+        <w:t xml:space="preserve">Třída Configuration – slouží k vytváření </w:t>
+      </w:r>
+      <w:r>
+        <w:t>konfiguračních objektů</w:t>
+      </w:r>
+    </w:p>
+    <w:p>
+      <w:pPr>
+        <w:pStyle w:val="ListParagraph"/>
+        <w:numPr>
+          <w:ilvl w:val="0"/>
+          <w:numId w:val="1"/>
+        </w:numPr>
+      </w:pPr>
+      <w:r>
+        <w:t>Interface IConfiguration – používaný pro zpřístupnění služeb na konfiguračních objektech</w:t>
+      </w:r>
+    </w:p>
+    <w:p>
+      <w:pPr>
+        <w:pStyle w:val="ListParagraph"/>
+        <w:numPr>
+          <w:ilvl w:val="0"/>
+          <w:numId w:val="1"/>
+        </w:numPr>
+      </w:pPr>
+      <w:r>
+        <w:t>Specifikační Attributy – umožňující rozšířené možnosti specifikace struktury konfiguračního souboru</w:t>
+      </w:r>
+    </w:p>
+    <w:p>
+      <w:pPr>
+        <w:pStyle w:val="ListParagraph"/>
+        <w:numPr>
+          <w:ilvl w:val="0"/>
+          <w:numId w:val="1"/>
+        </w:numPr>
+      </w:pPr>
+      <w:r>
+        <w:t>Výjimky – používané pro upozornění na chybové situace a špatná použití knihovny</w:t>
+      </w:r>
+    </w:p>
+    <w:p>
+      <w:pPr>
+        <w:pStyle w:val="Heading1"/>
+      </w:pPr>
+      <w:r>
+        <w:t>Návrh třídy Configuration</w:t>
+      </w:r>
+    </w:p>
+    <w:p>
+      <w:r>
+        <w:tab/>
+        <w:t>Abychom mohli pracovat s konfiguračním souborem, musíme nejprve specifikovat jeho strukturu. Způsobů jak specifikaci provést je několik. Například zavést formální gramatiku pro popis optionů a sekcí, zadefinovat XML popis souboru, případně bychom mohli v</w:t>
+      </w:r>
+      <w:r>
+        <w:t>ytvořit builder jímž strukturu specifikujeme. My jsme se však rozhodli pro umožnění popisu konfigurační struktury pomocí .NET interface. Tím získáme možnost typové kontroly již za překladu. Samotné využití ve zdrojovém kódu navíc vypadá velmi intuitivně.</w:t>
+      </w:r>
+    </w:p>
+    <w:p>
+      <w:pPr>
+        <w:rPr>
+          <w:b/>
+        </w:rPr>
+      </w:pPr>
+      <w:r>
+        <w:rPr>
+          <w:b/>
+        </w:rPr>
+        <w:t>Motivační příklad:</w:t>
+      </w:r>
+    </w:p>
+    <w:p>
+      <w:r>
+        <w:rPr>
+          <w:i/>
+        </w:rPr>
+        <w:t>Určení struktury přístupem „Builder“</w:t>
+      </w:r>
+      <w:r>
+        <w:rPr>
+          <w:i/>
+        </w:rPr>
+        <w:tab/>
+      </w:r>
+      <w:r>
+        <w:tab/>
+      </w:r>
+      <w:r>
+        <w:tab/>
+      </w:r>
+      <w:r>
+        <w:tab/>
+      </w:r>
+      <w:r>
+        <w:rPr>
+          <w:i/>
+        </w:rPr>
+        <w:t xml:space="preserve">           stejná struktura přes interface</w:t>
+      </w:r>
+    </w:p>
+    <w:p>
+      <w:r>
+        <w:object w:dxaOrig="13852" w:dyaOrig="2945">
+          <v:shapetype id="_x0000_t75" coordsize="21600,21600" o:spt="75" o:preferrelative="t" path="m@4@5l@4@11@9@11@9@5xe" filled="f" stroked="f">
+            <v:stroke joinstyle="miter"/>
+            <v:formulas>
+              <v:f eqn="if lineDrawn pixelLineWidth 0"/>
+              <v:f eqn="sum @0 1 0"/>
+              <v:f eqn="sum 0 0 @1"/>
+              <v:f eqn="prod @2 1 2"/>
+              <v:f eqn="prod @3 21600 pixelWidth"/>
+              <v:f eqn="prod @3 21600 pixelHeight"/>
+              <v:f eqn="sum @0 0 1"/>
+              <v:f eqn="prod @6 1 2"/>
+              <v:f eqn="prod @7 21600 pixelWidth"/>
+              <v:f eqn="sum @8 21600 0"/>
+              <v:f eqn="prod @7 21600 pixelHeight"/>
+              <v:f eqn="sum @10 21600 0"/>
+            </v:formulas>
+            <v:path o:extrusionok="f" gradientshapeok="t" o:connecttype="rect"/>
+            <o:lock v:ext="edit" aspectratio="t"/>
+          </v:shapetype>
+          <v:shape id="_x0000_i1025" type="#_x0000_t75" style="width:452.95pt;height:96.2pt" o:ole="">
+            <v:imagedata r:id="rId6" o:title=""/>
+          </v:shape>
+          <o:OLEObject Type="Embed" ProgID="Visio.Drawing.11" ShapeID="_x0000_i1025" DrawAspect="Content" ObjectID="_1429181547" r:id="rId7"/>
+        </w:object>
+      </w:r>
+    </w:p>
+    <w:p/>
+    <w:p>
+      <w:pPr>
+        <w:rPr>
+          <w:i/>
+        </w:rPr>
+      </w:pPr>
+      <w:r>
+        <w:rPr>
+          <w:i/>
+        </w:rPr>
+        <w:t>Použití k</w:t>
+      </w:r>
+      <w:r>
+        <w:rPr>
+          <w:i/>
+        </w:rPr>
+        <w:t>onfig</w:t>
+      </w:r>
+      <w:r>
+        <w:rPr>
+          <w:i/>
+        </w:rPr>
+        <w:t>urace, která není silně typovaná</w:t>
+      </w:r>
+      <w:r>
+        <w:rPr>
+          <w:i/>
+        </w:rPr>
+        <w:tab/>
+      </w:r>
+      <w:r>
+        <w:rPr>
+          <w:i/>
+        </w:rPr>
+        <w:tab/>
+      </w:r>
+      <w:r>
+        <w:rPr>
+          <w:i/>
+        </w:rPr>
+        <w:tab/>
+        <w:t xml:space="preserve">         typ je jednoznačně určen pomocí interface</w:t>
+      </w:r>
+    </w:p>
+    <w:p>
+      <w:r>
+        <w:object w:dxaOrig="16718" w:dyaOrig="3120">
+          <v:shape id="_x0000_i1026" type="#_x0000_t75" style="width:544.3pt;height:101pt" o:ole="">
+            <v:imagedata r:id="rId8" o:title=""/>
+          </v:shape>
+          <o:OLEObject Type="Embed" ProgID="Visio.Drawing.11" ShapeID="_x0000_i1026" DrawAspect="Content" ObjectID="_1429181548" r:id="rId9"/>
+        </w:object>
+      </w:r>
       <w:bookmarkStart w:id="0" w:name="_GoBack"/>
       <w:bookmarkEnd w:id="0"/>
     </w:p>
-    <w:p/>
     <w:sectPr>
       <w:pgSz w:w="11906" w:h="16838"/>
-      <w:pgMar w:top="1417" w:right="1417" w:bottom="1417" w:left="1417" w:header="708" w:footer="708" w:gutter="0"/>
+      <w:pgMar w:top="720" w:right="720" w:bottom="720" w:left="720" w:header="708" w:footer="708" w:gutter="0"/>
       <w:cols w:space="708"/>
       <w:docGrid w:linePitch="360"/>
     </w:sectPr>
   </w:body>
 </w:document>
+</file>
+
+<file path=word/numbering.xml><?xml version="1.0" encoding="utf-8"?>
+<w:numbering xmlns:wpc="http://schemas.microsoft.com/office/word/2010/wordprocessingCanvas" xmlns:mc="http://schemas.openxmlformats.org/markup-compatibility/2006" xmlns:o="urn:schemas-microsoft-com:office:office" xmlns:r="http://schemas.openxmlformats.org/officeDocument/2006/relationships" xmlns:m="http://schemas.openxmlformats.org/officeDocument/2006/math" xmlns:v="urn:schemas-microsoft-com:vml" xmlns:wp14="http://schemas.microsoft.com/office/word/2010/wordprocessingDrawing" xmlns:wp="http://schemas.openxmlformats.org/drawingml/2006/wordprocessingDrawing" xmlns:w10="urn:schemas-microsoft-com:office:word" xmlns:w="http://schemas.openxmlformats.org/wordprocessingml/2006/main" xmlns:w14="http://schemas.microsoft.com/office/word/2010/wordml" xmlns:wpg="http://schemas.microsoft.com/office/word/2010/wordprocessingGroup" xmlns:wpi="http://schemas.microsoft.com/office/word/2010/wordprocessingInk" xmlns:wne="http://schemas.microsoft.com/office/word/2006/wordml" xmlns:wps="http://schemas.microsoft.com/office/word/2010/wordprocessingShape" mc:Ignorable="w14 wp14">
+  <w:abstractNum w:abstractNumId="0">
+    <w:nsid w:val="54534E13"/>
+    <w:multiLevelType w:val="hybridMultilevel"/>
+    <w:tmpl w:val="F356EC12"/>
+    <w:lvl w:ilvl="0" w:tplc="04050001">
+      <w:start w:val="1"/>
+      <w:numFmt w:val="bullet"/>
+      <w:lvlText w:val=""/>
+      <w:lvlJc w:val="left"/>
+      <w:pPr>
+        <w:ind w:left="720" w:hanging="360"/>
+      </w:pPr>
+      <w:rPr>
+        <w:rFonts w:ascii="Symbol" w:hAnsi="Symbol" w:hint="default"/>
+      </w:rPr>
+    </w:lvl>
+    <w:lvl w:ilvl="1" w:tplc="04050003" w:tentative="1">
+      <w:start w:val="1"/>
+      <w:numFmt w:val="bullet"/>
+      <w:lvlText w:val="o"/>
+      <w:lvlJc w:val="left"/>
+      <w:pPr>
+        <w:ind w:left="1440" w:hanging="360"/>
+      </w:pPr>
+      <w:rPr>
+        <w:rFonts w:ascii="Courier New" w:hAnsi="Courier New" w:cs="Courier New" w:hint="default"/>
+      </w:rPr>
+    </w:lvl>
+    <w:lvl w:ilvl="2" w:tplc="04050005" w:tentative="1">
+      <w:start w:val="1"/>
+      <w:numFmt w:val="bullet"/>
+      <w:lvlText w:val=""/>
+      <w:lvlJc w:val="left"/>
+      <w:pPr>
+        <w:ind w:left="2160" w:hanging="360"/>
+      </w:pPr>
+      <w:rPr>
+        <w:rFonts w:ascii="Wingdings" w:hAnsi="Wingdings" w:hint="default"/>
+      </w:rPr>
+    </w:lvl>
+    <w:lvl w:ilvl="3" w:tplc="04050001" w:tentative="1">
+      <w:start w:val="1"/>
+      <w:numFmt w:val="bullet"/>
+      <w:lvlText w:val=""/>
+      <w:lvlJc w:val="left"/>
+      <w:pPr>
+        <w:ind w:left="2880" w:hanging="360"/>
+      </w:pPr>
+      <w:rPr>
+        <w:rFonts w:ascii="Symbol" w:hAnsi="Symbol" w:hint="default"/>
+      </w:rPr>
+    </w:lvl>
+    <w:lvl w:ilvl="4" w:tplc="04050003" w:tentative="1">
+      <w:start w:val="1"/>
+      <w:numFmt w:val="bullet"/>
+      <w:lvlText w:val="o"/>
+      <w:lvlJc w:val="left"/>
+      <w:pPr>
+        <w:ind w:left="3600" w:hanging="360"/>
+      </w:pPr>
+      <w:rPr>
+        <w:rFonts w:ascii="Courier New" w:hAnsi="Courier New" w:cs="Courier New" w:hint="default"/>
+      </w:rPr>
+    </w:lvl>
+    <w:lvl w:ilvl="5" w:tplc="04050005" w:tentative="1">
+      <w:start w:val="1"/>
+      <w:numFmt w:val="bullet"/>
+      <w:lvlText w:val=""/>
+      <w:lvlJc w:val="left"/>
+      <w:pPr>
+        <w:ind w:left="4320" w:hanging="360"/>
+      </w:pPr>
+      <w:rPr>
+        <w:rFonts w:ascii="Wingdings" w:hAnsi="Wingdings" w:hint="default"/>
+      </w:rPr>
+    </w:lvl>
+    <w:lvl w:ilvl="6" w:tplc="04050001" w:tentative="1">
+      <w:start w:val="1"/>
+      <w:numFmt w:val="bullet"/>
+      <w:lvlText w:val=""/>
+      <w:lvlJc w:val="left"/>
+      <w:pPr>
+        <w:ind w:left="5040" w:hanging="360"/>
+      </w:pPr>
+      <w:rPr>
+        <w:rFonts w:ascii="Symbol" w:hAnsi="Symbol" w:hint="default"/>
+      </w:rPr>
+    </w:lvl>
+    <w:lvl w:ilvl="7" w:tplc="04050003" w:tentative="1">
+      <w:start w:val="1"/>
+      <w:numFmt w:val="bullet"/>
+      <w:lvlText w:val="o"/>
+      <w:lvlJc w:val="left"/>
+      <w:pPr>
+        <w:ind w:left="5760" w:hanging="360"/>
+      </w:pPr>
+      <w:rPr>
+        <w:rFonts w:ascii="Courier New" w:hAnsi="Courier New" w:cs="Courier New" w:hint="default"/>
+      </w:rPr>
+    </w:lvl>
+    <w:lvl w:ilvl="8" w:tplc="04050005" w:tentative="1">
+      <w:start w:val="1"/>
+      <w:numFmt w:val="bullet"/>
+      <w:lvlText w:val=""/>
+      <w:lvlJc w:val="left"/>
+      <w:pPr>
+        <w:ind w:left="6480" w:hanging="360"/>
+      </w:pPr>
+      <w:rPr>
+        <w:rFonts w:ascii="Wingdings" w:hAnsi="Wingdings" w:hint="default"/>
+      </w:rPr>
+    </w:lvl>
+  </w:abstractNum>
+  <w:num w:numId="1">
+    <w:abstractNumId w:val="0"/>
+  </w:num>
+</w:numbering>
 </file>
 
 <file path=word/styles.xml><?xml version="1.0" encoding="utf-8"?>
@@ -185,6 +504,29 @@
     <w:name w:val="Normal"/>
     <w:qFormat/>
   </w:style>
+  <w:style w:type="paragraph" w:styleId="Heading1">
+    <w:name w:val="heading 1"/>
+    <w:basedOn w:val="Normal"/>
+    <w:next w:val="Normal"/>
+    <w:link w:val="Heading1Char"/>
+    <w:uiPriority w:val="9"/>
+    <w:qFormat/>
+    <w:rsid w:val="00493127"/>
+    <w:pPr>
+      <w:keepNext/>
+      <w:keepLines/>
+      <w:spacing w:before="480" w:after="0"/>
+      <w:outlineLvl w:val="0"/>
+    </w:pPr>
+    <w:rPr>
+      <w:rFonts w:asciiTheme="majorHAnsi" w:eastAsiaTheme="majorEastAsia" w:hAnsiTheme="majorHAnsi" w:cstheme="majorBidi"/>
+      <w:b/>
+      <w:bCs/>
+      <w:color w:val="365F91" w:themeColor="accent1" w:themeShade="BF"/>
+      <w:sz w:val="28"/>
+      <w:szCs w:val="28"/>
+    </w:rPr>
+  </w:style>
   <w:style w:type="character" w:default="1" w:styleId="DefaultParagraphFont">
     <w:name w:val="Default Paragraph Font"/>
     <w:uiPriority w:val="1"/>
@@ -298,6 +640,32 @@
       <w:kern w:val="28"/>
       <w:sz w:val="52"/>
       <w:szCs w:val="52"/>
+    </w:rPr>
+  </w:style>
+  <w:style w:type="paragraph" w:styleId="ListParagraph">
+    <w:name w:val="List Paragraph"/>
+    <w:basedOn w:val="Normal"/>
+    <w:uiPriority w:val="34"/>
+    <w:qFormat/>
+    <w:rsid w:val="00065ADC"/>
+    <w:pPr>
+      <w:ind w:left="720"/>
+      <w:contextualSpacing/>
+    </w:pPr>
+  </w:style>
+  <w:style w:type="character" w:customStyle="1" w:styleId="Heading1Char">
+    <w:name w:val="Heading 1 Char"/>
+    <w:basedOn w:val="DefaultParagraphFont"/>
+    <w:link w:val="Heading1"/>
+    <w:uiPriority w:val="9"/>
+    <w:rsid w:val="00493127"/>
+    <w:rPr>
+      <w:rFonts w:asciiTheme="majorHAnsi" w:eastAsiaTheme="majorEastAsia" w:hAnsiTheme="majorHAnsi" w:cstheme="majorBidi"/>
+      <w:b/>
+      <w:bCs/>
+      <w:color w:val="365F91" w:themeColor="accent1" w:themeShade="BF"/>
+      <w:sz w:val="28"/>
+      <w:szCs w:val="28"/>
     </w:rPr>
   </w:style>
 </w:styles>
@@ -463,6 +831,29 @@
     <w:name w:val="Normal"/>
     <w:qFormat/>
   </w:style>
+  <w:style w:type="paragraph" w:styleId="Heading1">
+    <w:name w:val="heading 1"/>
+    <w:basedOn w:val="Normal"/>
+    <w:next w:val="Normal"/>
+    <w:link w:val="Heading1Char"/>
+    <w:uiPriority w:val="9"/>
+    <w:qFormat/>
+    <w:rsid w:val="00493127"/>
+    <w:pPr>
+      <w:keepNext/>
+      <w:keepLines/>
+      <w:spacing w:before="480" w:after="0"/>
+      <w:outlineLvl w:val="0"/>
+    </w:pPr>
+    <w:rPr>
+      <w:rFonts w:asciiTheme="majorHAnsi" w:eastAsiaTheme="majorEastAsia" w:hAnsiTheme="majorHAnsi" w:cstheme="majorBidi"/>
+      <w:b/>
+      <w:bCs/>
+      <w:color w:val="365F91" w:themeColor="accent1" w:themeShade="BF"/>
+      <w:sz w:val="28"/>
+      <w:szCs w:val="28"/>
+    </w:rPr>
+  </w:style>
   <w:style w:type="character" w:default="1" w:styleId="DefaultParagraphFont">
     <w:name w:val="Default Paragraph Font"/>
     <w:uiPriority w:val="1"/>
@@ -576,6 +967,32 @@
       <w:kern w:val="28"/>
       <w:sz w:val="52"/>
       <w:szCs w:val="52"/>
+    </w:rPr>
+  </w:style>
+  <w:style w:type="paragraph" w:styleId="ListParagraph">
+    <w:name w:val="List Paragraph"/>
+    <w:basedOn w:val="Normal"/>
+    <w:uiPriority w:val="34"/>
+    <w:qFormat/>
+    <w:rsid w:val="00065ADC"/>
+    <w:pPr>
+      <w:ind w:left="720"/>
+      <w:contextualSpacing/>
+    </w:pPr>
+  </w:style>
+  <w:style w:type="character" w:customStyle="1" w:styleId="Heading1Char">
+    <w:name w:val="Heading 1 Char"/>
+    <w:basedOn w:val="DefaultParagraphFont"/>
+    <w:link w:val="Heading1"/>
+    <w:uiPriority w:val="9"/>
+    <w:rsid w:val="00493127"/>
+    <w:rPr>
+      <w:rFonts w:asciiTheme="majorHAnsi" w:eastAsiaTheme="majorEastAsia" w:hAnsiTheme="majorHAnsi" w:cstheme="majorBidi"/>
+      <w:b/>
+      <w:bCs/>
+      <w:color w:val="365F91" w:themeColor="accent1" w:themeShade="BF"/>
+      <w:sz w:val="28"/>
+      <w:szCs w:val="28"/>
     </w:rPr>
   </w:style>
 </w:styles>

</xml_diff>

<commit_message>
* Writing Návrhová dokumentace * IConfiguration.Save renamed to IConfiguration.SaveTo
</commit_message>
<xml_diff>
--- a/documentation/Návrhová dokumentace.docx
+++ b/documentation/Návrhová dokumentace.docx
@@ -149,14 +149,20 @@
             <v:path o:extrusionok="f" gradientshapeok="t" o:connecttype="rect"/>
             <o:lock v:ext="edit" aspectratio="t"/>
           </v:shapetype>
-          <v:shape id="_x0000_i1025" type="#_x0000_t75" style="width:452.95pt;height:96.2pt" o:ole="">
+          <v:shape id="_x0000_i1025" type="#_x0000_t75" style="width:452.65pt;height:96.4pt" o:ole="">
             <v:imagedata r:id="rId6" o:title=""/>
           </v:shape>
-          <o:OLEObject Type="Embed" ProgID="Visio.Drawing.11" ShapeID="_x0000_i1025" DrawAspect="Content" ObjectID="_1429181547" r:id="rId7"/>
+          <o:OLEObject Type="Embed" ProgID="Visio.Drawing.11" ShapeID="_x0000_i1025" DrawAspect="Content" ObjectID="_1429185435" r:id="rId7"/>
         </w:object>
       </w:r>
     </w:p>
-    <w:p/>
+    <w:p>
+      <w:pPr>
+        <w:rPr>
+          <w:i/>
+        </w:rPr>
+      </w:pPr>
+    </w:p>
     <w:p>
       <w:pPr>
         <w:rPr>
@@ -203,14 +209,232 @@
     </w:p>
     <w:p>
       <w:r>
-        <w:object w:dxaOrig="16718" w:dyaOrig="3120">
-          <v:shape id="_x0000_i1026" type="#_x0000_t75" style="width:544.3pt;height:101pt" o:ole="">
+        <w:object w:dxaOrig="16717" w:dyaOrig="3119">
+          <v:shape id="_x0000_i1026" type="#_x0000_t75" style="width:544.05pt;height:100.8pt" o:ole="">
             <v:imagedata r:id="rId8" o:title=""/>
           </v:shape>
-          <o:OLEObject Type="Embed" ProgID="Visio.Drawing.11" ShapeID="_x0000_i1026" DrawAspect="Content" ObjectID="_1429181548" r:id="rId9"/>
+          <o:OLEObject Type="Embed" ProgID="Visio.Drawing.11" ShapeID="_x0000_i1026" DrawAspect="Content" ObjectID="_1429185436" r:id="rId9"/>
         </w:object>
       </w:r>
+    </w:p>
+    <w:p/>
+    <w:p>
+      <w:pPr>
+        <w:ind w:firstLine="708"/>
+      </w:pPr>
+      <w:r>
+        <w:t>Jak je vidět z motivačního příkladu, naše knihovna po uživateli nevyžaduje žádné explicitní získávání</w:t>
+      </w:r>
+      <w:r>
+        <w:t xml:space="preserve"> nebo měnění</w:t>
+      </w:r>
+      <w:r>
+        <w:t xml:space="preserve"> hodnot konfigurace, ani jejich přetypování. Použití načtených hodnot je tedy velmi jednoduché</w:t>
+      </w:r>
+      <w:r>
+        <w:t xml:space="preserve"> a nepřidává </w:t>
+      </w:r>
+      <w:r>
+        <w:t>zbytečnou</w:t>
+      </w:r>
+      <w:r>
+        <w:t xml:space="preserve"> zavlečenou složitost</w:t>
+      </w:r>
+      <w:r>
+        <w:t xml:space="preserve">. </w:t>
+      </w:r>
+    </w:p>
+    <w:p>
+      <w:pPr>
+        <w:ind w:firstLine="708"/>
+      </w:pPr>
+    </w:p>
+    <w:p>
+      <w:pPr>
+        <w:ind w:firstLine="708"/>
+      </w:pPr>
+    </w:p>
+    <w:p>
+      <w:pPr>
+        <w:rPr>
+          <w:b/>
+        </w:rPr>
+      </w:pPr>
+      <w:r>
+        <w:rPr>
+          <w:b/>
+        </w:rPr>
+        <w:lastRenderedPageBreak/>
+        <w:t>Způsoby vytváření konfiguračních objektů:</w:t>
+      </w:r>
+    </w:p>
+    <w:p>
+      <w:r>
+        <w:tab/>
+        <w:t xml:space="preserve">Naše knihovna nabízí uživateli možnost vytvořit konfigurační objekt </w:t>
+      </w:r>
+      <w:r>
+        <w:t xml:space="preserve">kromě standardních způsobů jako je ze souboru nebo streamu také z defaultních hodnot. Pro tuto možnost jsme se rozhodli, neboť uživatel může do struktury popisující konfigurační soubor jednoduše specifikovat defaultní hodnoty a komentáře k jednotlivým optionům. Jejich vypsáním do souboru </w:t>
+      </w:r>
+      <w:r>
+        <w:t>pak získá předpis konfigurace aniž by ji musel například ručně vytvářet.</w:t>
+      </w:r>
+    </w:p>
+    <w:p>
+      <w:pPr>
+        <w:pStyle w:val="Heading1"/>
+      </w:pPr>
+      <w:r>
+        <w:t>Návrh interface IConfiguration</w:t>
+      </w:r>
+    </w:p>
+    <w:p>
+      <w:r>
+        <w:tab/>
+        <w:t>Interface IConfiguration musí být implementován popisem struktury konfiguračního souboru, se kterým pracuje knihovna ConfigRW. Pro tuto povinnost jsme se rozhodli kvůli snadnému zpřístupnění služeb na konfiguračním objektu. Kdybychom totiž chtěli jiným způsobem například zpřístupnit ukládání konfiguračních objektů, vypadalo by to nějak takto:</w:t>
+      </w:r>
+    </w:p>
+    <w:p>
+      <w:r>
+        <w:rPr>
+          <w:rFonts w:ascii="Consolas" w:hAnsi="Consolas" w:cs="Consolas"/>
+          <w:color w:val="2B91AF"/>
+          <w:sz w:val="19"/>
+          <w:szCs w:val="19"/>
+          <w:highlight w:val="white"/>
+        </w:rPr>
+        <w:t>Config</w:t>
+      </w:r>
+      <w:r>
+        <w:rPr>
+          <w:rFonts w:ascii="Consolas" w:hAnsi="Consolas" w:cs="Consolas"/>
+          <w:color w:val="2B91AF"/>
+          <w:sz w:val="19"/>
+          <w:szCs w:val="19"/>
+          <w:highlight w:val="white"/>
+        </w:rPr>
+        <w:t>uration</w:t>
+      </w:r>
+      <w:r>
+        <w:rPr>
+          <w:rFonts w:ascii="Consolas" w:hAnsi="Consolas" w:cs="Consolas"/>
+          <w:color w:val="000000"/>
+          <w:sz w:val="19"/>
+          <w:szCs w:val="19"/>
+          <w:highlight w:val="white"/>
+        </w:rPr>
+        <w:t>.Save(config</w:t>
+      </w:r>
+      <w:r>
+        <w:rPr>
+          <w:rFonts w:ascii="Consolas" w:hAnsi="Consolas" w:cs="Consolas"/>
+          <w:color w:val="000000"/>
+          <w:sz w:val="19"/>
+          <w:szCs w:val="19"/>
+          <w:highlight w:val="white"/>
+        </w:rPr>
+        <w:t>Obj</w:t>
+      </w:r>
+      <w:r>
+        <w:rPr>
+          <w:rFonts w:ascii="Consolas" w:hAnsi="Consolas" w:cs="Consolas"/>
+          <w:color w:val="000000"/>
+          <w:sz w:val="19"/>
+          <w:szCs w:val="19"/>
+          <w:highlight w:val="white"/>
+        </w:rPr>
+        <w:t xml:space="preserve">, </w:t>
+      </w:r>
+      <w:r>
+        <w:rPr>
+          <w:rFonts w:ascii="Consolas" w:hAnsi="Consolas" w:cs="Consolas"/>
+          <w:color w:val="A31515"/>
+          <w:sz w:val="19"/>
+          <w:szCs w:val="19"/>
+          <w:highlight w:val="white"/>
+        </w:rPr>
+        <w:t>"output.ini"</w:t>
+      </w:r>
+      <w:r>
+        <w:rPr>
+          <w:rFonts w:ascii="Consolas" w:hAnsi="Consolas" w:cs="Consolas"/>
+          <w:color w:val="000000"/>
+          <w:sz w:val="19"/>
+          <w:szCs w:val="19"/>
+          <w:highlight w:val="white"/>
+        </w:rPr>
+        <w:t>);</w:t>
+      </w:r>
+    </w:p>
+    <w:p>
+      <w:r>
+        <w:t>Problémem je, že</w:t>
+      </w:r>
+      <w:r>
+        <w:t xml:space="preserve"> pokud by configObj nebyl odděděn od nějaké společné třídy nebo interface, musela by metoda Save přijímat objekty typu System.Object. T</w:t>
+      </w:r>
+      <w:r>
+        <w:t>ím bychom však ztratily možnost</w:t>
+      </w:r>
+      <w:r>
+        <w:t xml:space="preserve"> ubránit uživatele špatnému použití knihovny typovou kontrolou. Proto jsme se rozhodli požadovat po struktuře konfiguračního souboru rozhraní typu IConfiguration. Použití konfiguračního objektu v kódu se tím také zpřehlední:</w:t>
+      </w:r>
+    </w:p>
+    <w:p>
       <w:bookmarkStart w:id="0" w:name="_GoBack"/>
+      <w:r>
+        <w:rPr>
+          <w:rFonts w:ascii="Consolas" w:hAnsi="Consolas" w:cs="Consolas"/>
+          <w:color w:val="000000"/>
+          <w:sz w:val="19"/>
+          <w:szCs w:val="19"/>
+          <w:highlight w:val="white"/>
+        </w:rPr>
+        <w:t>configObj.Save</w:t>
+      </w:r>
+      <w:r>
+        <w:rPr>
+          <w:rFonts w:ascii="Consolas" w:hAnsi="Consolas" w:cs="Consolas"/>
+          <w:color w:val="000000"/>
+          <w:sz w:val="19"/>
+          <w:szCs w:val="19"/>
+          <w:highlight w:val="white"/>
+        </w:rPr>
+        <w:t>To</w:t>
+      </w:r>
+      <w:r>
+        <w:rPr>
+          <w:rFonts w:ascii="Consolas" w:hAnsi="Consolas" w:cs="Consolas"/>
+          <w:color w:val="000000"/>
+          <w:sz w:val="19"/>
+          <w:szCs w:val="19"/>
+          <w:highlight w:val="white"/>
+        </w:rPr>
+        <w:t>(</w:t>
+      </w:r>
+      <w:r>
+        <w:rPr>
+          <w:rFonts w:ascii="Consolas" w:hAnsi="Consolas" w:cs="Consolas"/>
+          <w:color w:val="A31515"/>
+          <w:sz w:val="19"/>
+          <w:szCs w:val="19"/>
+          <w:highlight w:val="white"/>
+        </w:rPr>
+        <w:t>"output.ini"</w:t>
+      </w:r>
+      <w:r>
+        <w:rPr>
+          <w:rFonts w:ascii="Consolas" w:hAnsi="Consolas" w:cs="Consolas"/>
+          <w:color w:val="000000"/>
+          <w:sz w:val="19"/>
+          <w:szCs w:val="19"/>
+          <w:highlight w:val="white"/>
+        </w:rPr>
+        <w:t>);</w:t>
+      </w:r>
+      <w:r>
+        <w:t xml:space="preserve"> </w:t>
+      </w:r>
       <w:bookmarkEnd w:id="0"/>
     </w:p>
     <w:sectPr>

</xml_diff>

<commit_message>
* Writing Návrhová dokumentace
</commit_message>
<xml_diff>
--- a/documentation/Návrhová dokumentace.docx
+++ b/documentation/Návrhová dokumentace.docx
@@ -53,7 +53,7 @@
         </w:numPr>
       </w:pPr>
       <w:r>
-        <w:t>Specifikační Attributy – umožňující rozšířené možnosti specifikace struktury konfiguračního souboru</w:t>
+        <w:t>Třída QualifiedName – slouží pro jednoznačné pojmenování elementů konfiguračního souboru</w:t>
       </w:r>
     </w:p>
     <w:p>
@@ -65,6 +65,18 @@
         </w:numPr>
       </w:pPr>
       <w:r>
+        <w:t>Specifikační Attributy – umožňující rozšířené možnosti specifikace struktury konfiguračního souboru</w:t>
+      </w:r>
+    </w:p>
+    <w:p>
+      <w:pPr>
+        <w:pStyle w:val="ListParagraph"/>
+        <w:numPr>
+          <w:ilvl w:val="0"/>
+          <w:numId w:val="1"/>
+        </w:numPr>
+      </w:pPr>
+      <w:r>
         <w:t>Výjimky – používané pro upozornění na chybové situace a špatná použití knihovny</w:t>
       </w:r>
     </w:p>
@@ -124,7 +136,7 @@
         <w:rPr>
           <w:i/>
         </w:rPr>
-        <w:t xml:space="preserve">           stejná struktura přes interface</w:t>
+        <w:t xml:space="preserve">    stejná struktura přes interface</w:t>
       </w:r>
     </w:p>
     <w:p>
@@ -149,10 +161,10 @@
             <v:path o:extrusionok="f" gradientshapeok="t" o:connecttype="rect"/>
             <o:lock v:ext="edit" aspectratio="t"/>
           </v:shapetype>
-          <v:shape id="_x0000_i1025" type="#_x0000_t75" style="width:452.65pt;height:96.4pt" o:ole="">
+          <v:shape id="_x0000_i1025" type="#_x0000_t75" style="width:6in;height:92.1pt" o:ole="">
             <v:imagedata r:id="rId6" o:title=""/>
           </v:shape>
-          <o:OLEObject Type="Embed" ProgID="Visio.Drawing.11" ShapeID="_x0000_i1025" DrawAspect="Content" ObjectID="_1429185435" r:id="rId7"/>
+          <o:OLEObject Type="Embed" ProgID="Visio.Drawing.11" ShapeID="_x0000_i1025" DrawAspect="Content" ObjectID="_1429187687" r:id="rId7"/>
         </w:object>
       </w:r>
     </w:p>
@@ -204,16 +216,16 @@
           <w:i/>
         </w:rPr>
         <w:tab/>
-        <w:t xml:space="preserve">         typ je jednoznačně určen pomocí interface</w:t>
-      </w:r>
-    </w:p>
-    <w:p>
-      <w:r>
-        <w:object w:dxaOrig="16717" w:dyaOrig="3119">
-          <v:shape id="_x0000_i1026" type="#_x0000_t75" style="width:544.05pt;height:100.8pt" o:ole="">
+        <w:t xml:space="preserve">    typ je jednoznačně určen pomocí interface</w:t>
+      </w:r>
+    </w:p>
+    <w:p>
+      <w:r>
+        <w:object w:dxaOrig="16718" w:dyaOrig="3120">
+          <v:shape id="_x0000_i1026" type="#_x0000_t75" style="width:519.05pt;height:97.1pt" o:ole="">
             <v:imagedata r:id="rId8" o:title=""/>
           </v:shape>
-          <o:OLEObject Type="Embed" ProgID="Visio.Drawing.11" ShapeID="_x0000_i1026" DrawAspect="Content" ObjectID="_1429185436" r:id="rId9"/>
+          <o:OLEObject Type="Embed" ProgID="Visio.Drawing.11" ShapeID="_x0000_i1026" DrawAspect="Content" ObjectID="_1429187688" r:id="rId9"/>
         </w:object>
       </w:r>
     </w:p>
@@ -291,7 +303,19 @@
     <w:p>
       <w:r>
         <w:tab/>
-        <w:t>Interface IConfiguration musí být implementován popisem struktury konfiguračního souboru, se kterým pracuje knihovna ConfigRW. Pro tuto povinnost jsme se rozhodli kvůli snadnému zpřístupnění služeb na konfiguračním objektu. Kdybychom totiž chtěli jiným způsobem například zpřístupnit ukládání konfiguračních objektů, vypadalo by to nějak takto:</w:t>
+        <w:t xml:space="preserve">Interface IConfiguration musí být </w:t>
+      </w:r>
+      <w:r>
+        <w:t>předkem</w:t>
+      </w:r>
+      <w:r>
+        <w:t xml:space="preserve"> popis</w:t>
+      </w:r>
+      <w:r>
+        <w:t xml:space="preserve">u </w:t>
+      </w:r>
+      <w:r>
+        <w:t>struktury konfiguračního souboru, se kterým pracuje knihovna ConfigRW. Pro tuto povinnost jsme se rozhodli kvůli snadnému zpřístupnění služeb na konfiguračním objektu. Kdybychom totiž chtěli jiným způsobem například zpřístupnit ukládání konfiguračních objektů, vypadalo by to nějak takto:</w:t>
       </w:r>
     </w:p>
     <w:p>
@@ -303,17 +327,7 @@
           <w:szCs w:val="19"/>
           <w:highlight w:val="white"/>
         </w:rPr>
-        <w:t>Config</w:t>
-      </w:r>
-      <w:r>
-        <w:rPr>
-          <w:rFonts w:ascii="Consolas" w:hAnsi="Consolas" w:cs="Consolas"/>
-          <w:color w:val="2B91AF"/>
-          <w:sz w:val="19"/>
-          <w:szCs w:val="19"/>
-          <w:highlight w:val="white"/>
-        </w:rPr>
-        <w:t>uration</w:t>
+        <w:t>Configuration</w:t>
       </w:r>
       <w:r>
         <w:rPr>
@@ -323,7 +337,17 @@
           <w:szCs w:val="19"/>
           <w:highlight w:val="white"/>
         </w:rPr>
-        <w:t>.Save(config</w:t>
+        <w:t xml:space="preserve">.Save(configObj, </w:t>
+      </w:r>
+      <w:r>
+        <w:rPr>
+          <w:rFonts w:ascii="Consolas" w:hAnsi="Consolas" w:cs="Consolas"/>
+          <w:color w:val="A31515"/>
+          <w:sz w:val="19"/>
+          <w:szCs w:val="19"/>
+          <w:highlight w:val="white"/>
+        </w:rPr>
+        <w:t>"output.ini"</w:t>
       </w:r>
       <w:r>
         <w:rPr>
@@ -333,8 +357,24 @@
           <w:szCs w:val="19"/>
           <w:highlight w:val="white"/>
         </w:rPr>
-        <w:t>Obj</w:t>
-      </w:r>
+        <w:t>);</w:t>
+      </w:r>
+    </w:p>
+    <w:p>
+      <w:r>
+        <w:t>Problémem je, že</w:t>
+      </w:r>
+      <w:r>
+        <w:t xml:space="preserve"> pokud by configObj nebyl odděděn od nějaké společné třídy nebo interface, musela by metoda Save přijímat objekty typu System.Object. T</w:t>
+      </w:r>
+      <w:r>
+        <w:t>ím bychom však ztratily možnost</w:t>
+      </w:r>
+      <w:r>
+        <w:t xml:space="preserve"> ubránit uživatele špatnému použití knihovny typovou kontrolou. Proto jsme se rozhodli požadovat po struktuře konfiguračního souboru rozhraní typu IConfiguration. Použití konfiguračního objektu v kódu se tím také zpřehlední:</w:t>
+      </w:r>
+    </w:p>
+    <w:p>
       <w:r>
         <w:rPr>
           <w:rFonts w:ascii="Consolas" w:hAnsi="Consolas" w:cs="Consolas"/>
@@ -343,7 +383,27 @@
           <w:szCs w:val="19"/>
           <w:highlight w:val="white"/>
         </w:rPr>
-        <w:t xml:space="preserve">, </w:t>
+        <w:t>configObj.Save</w:t>
+      </w:r>
+      <w:r>
+        <w:rPr>
+          <w:rFonts w:ascii="Consolas" w:hAnsi="Consolas" w:cs="Consolas"/>
+          <w:color w:val="000000"/>
+          <w:sz w:val="19"/>
+          <w:szCs w:val="19"/>
+          <w:highlight w:val="white"/>
+        </w:rPr>
+        <w:t>To</w:t>
+      </w:r>
+      <w:r>
+        <w:rPr>
+          <w:rFonts w:ascii="Consolas" w:hAnsi="Consolas" w:cs="Consolas"/>
+          <w:color w:val="000000"/>
+          <w:sz w:val="19"/>
+          <w:szCs w:val="19"/>
+          <w:highlight w:val="white"/>
+        </w:rPr>
+        <w:t>(</w:t>
       </w:r>
       <w:r>
         <w:rPr>
@@ -365,77 +425,35 @@
         </w:rPr>
         <w:t>);</w:t>
       </w:r>
-    </w:p>
-    <w:p>
-      <w:r>
-        <w:t>Problémem je, že</w:t>
-      </w:r>
-      <w:r>
-        <w:t xml:space="preserve"> pokud by configObj nebyl odděděn od nějaké společné třídy nebo interface, musela by metoda Save přijímat objekty typu System.Object. T</w:t>
-      </w:r>
-      <w:r>
-        <w:t>ím bychom však ztratily možnost</w:t>
-      </w:r>
-      <w:r>
-        <w:t xml:space="preserve"> ubránit uživatele špatnému použití knihovny typovou kontrolou. Proto jsme se rozhodli požadovat po struktuře konfiguračního souboru rozhraní typu IConfiguration. Použití konfiguračního objektu v kódu se tím také zpřehlední:</w:t>
-      </w:r>
-    </w:p>
-    <w:p>
+      <w:r>
+        <w:t xml:space="preserve"> </w:t>
+      </w:r>
+    </w:p>
+    <w:p>
+      <w:pPr>
+        <w:pStyle w:val="Heading1"/>
+      </w:pPr>
+      <w:r>
+        <w:t>Návrh třídy QualifiedName</w:t>
+      </w:r>
       <w:bookmarkStart w:id="0" w:name="_GoBack"/>
-      <w:r>
-        <w:rPr>
-          <w:rFonts w:ascii="Consolas" w:hAnsi="Consolas" w:cs="Consolas"/>
-          <w:color w:val="000000"/>
-          <w:sz w:val="19"/>
-          <w:szCs w:val="19"/>
-          <w:highlight w:val="white"/>
-        </w:rPr>
-        <w:t>configObj.Save</w:t>
-      </w:r>
-      <w:r>
-        <w:rPr>
-          <w:rFonts w:ascii="Consolas" w:hAnsi="Consolas" w:cs="Consolas"/>
-          <w:color w:val="000000"/>
-          <w:sz w:val="19"/>
-          <w:szCs w:val="19"/>
-          <w:highlight w:val="white"/>
-        </w:rPr>
-        <w:t>To</w:t>
-      </w:r>
-      <w:r>
-        <w:rPr>
-          <w:rFonts w:ascii="Consolas" w:hAnsi="Consolas" w:cs="Consolas"/>
-          <w:color w:val="000000"/>
-          <w:sz w:val="19"/>
-          <w:szCs w:val="19"/>
-          <w:highlight w:val="white"/>
-        </w:rPr>
-        <w:t>(</w:t>
-      </w:r>
-      <w:r>
-        <w:rPr>
-          <w:rFonts w:ascii="Consolas" w:hAnsi="Consolas" w:cs="Consolas"/>
-          <w:color w:val="A31515"/>
-          <w:sz w:val="19"/>
-          <w:szCs w:val="19"/>
-          <w:highlight w:val="white"/>
-        </w:rPr>
-        <w:t>"output.ini"</w:t>
-      </w:r>
-      <w:r>
-        <w:rPr>
-          <w:rFonts w:ascii="Consolas" w:hAnsi="Consolas" w:cs="Consolas"/>
-          <w:color w:val="000000"/>
-          <w:sz w:val="19"/>
-          <w:szCs w:val="19"/>
-          <w:highlight w:val="white"/>
-        </w:rPr>
-        <w:t>);</w:t>
-      </w:r>
-      <w:r>
-        <w:t xml:space="preserve"> </w:t>
-      </w:r>
       <w:bookmarkEnd w:id="0"/>
+    </w:p>
+    <w:p>
+      <w:pPr>
+        <w:pStyle w:val="Heading1"/>
+      </w:pPr>
+      <w:r>
+        <w:t>Návrh specifikačních atributů</w:t>
+      </w:r>
+    </w:p>
+    <w:p>
+      <w:pPr>
+        <w:pStyle w:val="Heading1"/>
+      </w:pPr>
+      <w:r>
+        <w:t>Návrh výjimek</w:t>
+      </w:r>
     </w:p>
     <w:sectPr>
       <w:pgSz w:w="11906" w:h="16838"/>

</xml_diff>

<commit_message>
* SectionInfo parameters reordering * Návrhová dokumentace final_v1
</commit_message>
<xml_diff>
--- a/documentation/Návrhová dokumentace.docx
+++ b/documentation/Návrhová dokumentace.docx
@@ -161,10 +161,10 @@
             <v:path o:extrusionok="f" gradientshapeok="t" o:connecttype="rect"/>
             <o:lock v:ext="edit" aspectratio="t"/>
           </v:shapetype>
-          <v:shape id="_x0000_i1026" type="#_x0000_t75" style="width:6in;height:92.15pt" o:ole="">
+          <v:shape id="_x0000_i1026" type="#_x0000_t75" style="width:6in;height:92.25pt" o:ole="">
             <v:imagedata r:id="rId6" o:title=""/>
           </v:shape>
-          <o:OLEObject Type="Embed" ProgID="Visio.Drawing.11" ShapeID="_x0000_i1026" DrawAspect="Content" ObjectID="_1429190825" r:id="rId7"/>
+          <o:OLEObject Type="Embed" ProgID="Visio.Drawing.11" ShapeID="_x0000_i1026" DrawAspect="Content" ObjectID="_1429196611" r:id="rId7"/>
         </w:object>
       </w:r>
     </w:p>
@@ -225,7 +225,7 @@
           <v:shape id="_x0000_i1025" type="#_x0000_t75" style="width:519pt;height:96.75pt" o:ole="">
             <v:imagedata r:id="rId8" o:title=""/>
           </v:shape>
-          <o:OLEObject Type="Embed" ProgID="Visio.Drawing.11" ShapeID="_x0000_i1025" DrawAspect="Content" ObjectID="_1429190826" r:id="rId9"/>
+          <o:OLEObject Type="Embed" ProgID="Visio.Drawing.11" ShapeID="_x0000_i1025" DrawAspect="Content" ObjectID="_1429196612" r:id="rId9"/>
         </w:object>
       </w:r>
     </w:p>
@@ -474,15 +474,250 @@
       <w:r>
         <w:t xml:space="preserve"> pomocí atributu nastavit i jméno identifikátoru optionu či sekce. Funkční požadavky</w:t>
       </w:r>
+      <w:r>
+        <w:t xml:space="preserve"> totiž vyžadují možnost netradičních identifikátorů. Naproti tomu, běžné použití takové identifikátory využívat nebude, proto je defaultní název identifikátoru odvozen od názvu property pro sekci či option. Pokud by tento název nevyhovoval, můžeme určit ID pomocí atributu následovně:</w:t>
+      </w:r>
+    </w:p>
+    <w:p>
+      <w:pPr>
+        <w:autoSpaceDE w:val="0"/>
+        <w:autoSpaceDN w:val="0"/>
+        <w:adjustRightInd w:val="0"/>
+        <w:spacing w:after="0" w:line="240" w:lineRule="auto"/>
+        <w:rPr>
+          <w:rFonts w:ascii="Consolas" w:hAnsi="Consolas" w:cs="Consolas"/>
+          <w:color w:val="000000"/>
+          <w:sz w:val="19"/>
+          <w:szCs w:val="19"/>
+          <w:highlight w:val="white"/>
+        </w:rPr>
+      </w:pPr>
+      <w:r>
+        <w:rPr>
+          <w:rFonts w:ascii="Consolas" w:hAnsi="Consolas" w:cs="Consolas"/>
+          <w:color w:val="008000"/>
+          <w:sz w:val="19"/>
+          <w:szCs w:val="19"/>
+          <w:highlight w:val="white"/>
+        </w:rPr>
+        <w:t>//Set special ID for section</w:t>
+      </w:r>
+    </w:p>
+    <w:p>
+      <w:pPr>
+        <w:autoSpaceDE w:val="0"/>
+        <w:autoSpaceDN w:val="0"/>
+        <w:adjustRightInd w:val="0"/>
+        <w:spacing w:after="0" w:line="240" w:lineRule="auto"/>
+        <w:rPr>
+          <w:rFonts w:ascii="Consolas" w:hAnsi="Consolas" w:cs="Consolas"/>
+          <w:color w:val="000000"/>
+          <w:sz w:val="19"/>
+          <w:szCs w:val="19"/>
+          <w:highlight w:val="white"/>
+        </w:rPr>
+      </w:pPr>
+      <w:r>
+        <w:rPr>
+          <w:rFonts w:ascii="Consolas" w:hAnsi="Consolas" w:cs="Consolas"/>
+          <w:color w:val="000000"/>
+          <w:sz w:val="19"/>
+          <w:szCs w:val="19"/>
+          <w:highlight w:val="white"/>
+        </w:rPr>
+        <w:t>[</w:t>
+      </w:r>
+      <w:r>
+        <w:rPr>
+          <w:rFonts w:ascii="Consolas" w:hAnsi="Consolas" w:cs="Consolas"/>
+          <w:color w:val="2B91AF"/>
+          <w:sz w:val="19"/>
+          <w:szCs w:val="19"/>
+          <w:highlight w:val="white"/>
+        </w:rPr>
+        <w:t>SectionInfo</w:t>
+      </w:r>
+      <w:r>
+        <w:rPr>
+          <w:rFonts w:ascii="Consolas" w:hAnsi="Consolas" w:cs="Consolas"/>
+          <w:color w:val="000000"/>
+          <w:sz w:val="19"/>
+          <w:szCs w:val="19"/>
+          <w:highlight w:val="white"/>
+        </w:rPr>
+        <w:t xml:space="preserve">(ID = </w:t>
+      </w:r>
+      <w:r>
+        <w:rPr>
+          <w:rFonts w:ascii="Consolas" w:hAnsi="Consolas" w:cs="Consolas"/>
+          <w:color w:val="A31515"/>
+          <w:sz w:val="19"/>
+          <w:szCs w:val="19"/>
+          <w:highlight w:val="white"/>
+        </w:rPr>
+        <w:t>"Special $ - name"</w:t>
+      </w:r>
+      <w:r>
+        <w:rPr>
+          <w:rFonts w:ascii="Consolas" w:hAnsi="Consolas" w:cs="Consolas"/>
+          <w:color w:val="000000"/>
+          <w:sz w:val="19"/>
+          <w:szCs w:val="19"/>
+          <w:highlight w:val="white"/>
+        </w:rPr>
+        <w:t>)]</w:t>
+      </w:r>
+    </w:p>
+    <w:p>
+      <w:pPr>
+        <w:rPr>
+          <w:rFonts w:ascii="Consolas" w:hAnsi="Consolas" w:cs="Consolas"/>
+          <w:color w:val="000000"/>
+          <w:sz w:val="19"/>
+          <w:szCs w:val="19"/>
+          <w:highlight w:val="white"/>
+        </w:rPr>
+      </w:pPr>
+      <w:r>
+        <w:rPr>
+          <w:rFonts w:ascii="Consolas" w:hAnsi="Consolas" w:cs="Consolas"/>
+          <w:color w:val="2B91AF"/>
+          <w:sz w:val="19"/>
+          <w:szCs w:val="19"/>
+          <w:highlight w:val="white"/>
+        </w:rPr>
+        <w:t>Section1</w:t>
+      </w:r>
+      <w:r>
+        <w:rPr>
+          <w:rFonts w:ascii="Consolas" w:hAnsi="Consolas" w:cs="Consolas"/>
+          <w:color w:val="000000"/>
+          <w:sz w:val="19"/>
+          <w:szCs w:val="19"/>
+          <w:highlight w:val="white"/>
+        </w:rPr>
+        <w:t xml:space="preserve"> Sec1 { </w:t>
+      </w:r>
+      <w:r>
+        <w:rPr>
+          <w:rFonts w:ascii="Consolas" w:hAnsi="Consolas" w:cs="Consolas"/>
+          <w:color w:val="0000FF"/>
+          <w:sz w:val="19"/>
+          <w:szCs w:val="19"/>
+          <w:highlight w:val="white"/>
+        </w:rPr>
+        <w:t>get</w:t>
+      </w:r>
+      <w:r>
+        <w:rPr>
+          <w:rFonts w:ascii="Consolas" w:hAnsi="Consolas" w:cs="Consolas"/>
+          <w:color w:val="000000"/>
+          <w:sz w:val="19"/>
+          <w:szCs w:val="19"/>
+          <w:highlight w:val="white"/>
+        </w:rPr>
+        <w:t>; }</w:t>
+      </w:r>
+    </w:p>
+    <w:p>
+      <w:pPr>
+        <w:rPr>
+          <w:rFonts w:ascii="Consolas" w:hAnsi="Consolas" w:cs="Consolas"/>
+          <w:color w:val="000000"/>
+          <w:sz w:val="19"/>
+          <w:szCs w:val="19"/>
+          <w:highlight w:val="white"/>
+        </w:rPr>
+      </w:pPr>
+      <w:r>
+        <w:rPr>
+          <w:rFonts w:ascii="Consolas" w:hAnsi="Consolas" w:cs="Consolas"/>
+          <w:color w:val="000000"/>
+          <w:sz w:val="19"/>
+          <w:szCs w:val="19"/>
+          <w:highlight w:val="white"/>
+        </w:rPr>
+        <w:t>V běžných případech tak nemusíme psát žádný kód navíc. Přesto však ve zvláštních případech můžeme určit identifikátor s plnou syntaxí dle funkčních požadavků.</w:t>
+      </w:r>
+      <w:r>
+        <w:rPr>
+          <w:rFonts w:ascii="Consolas" w:hAnsi="Consolas" w:cs="Consolas"/>
+          <w:color w:val="000000"/>
+          <w:sz w:val="19"/>
+          <w:szCs w:val="19"/>
+          <w:highlight w:val="white"/>
+        </w:rPr>
+        <w:br w:type="page"/>
+      </w:r>
+    </w:p>
+    <w:p>
+      <w:pPr>
+        <w:pStyle w:val="Heading1"/>
+      </w:pPr>
+      <w:r>
+        <w:lastRenderedPageBreak/>
+        <w:t>N</w:t>
+      </w:r>
+      <w:r>
+        <w:t>ávrh výjimek</w:t>
+      </w:r>
+    </w:p>
+    <w:p>
+      <w:r>
+        <w:tab/>
+        <w:t xml:space="preserve">Pro snadné ošetřování </w:t>
+      </w:r>
+      <w:r>
+        <w:t>výjimek jsou všechny výjimky vyhazované naší knihovnou potomky ConfigRWException.</w:t>
+      </w:r>
+      <w:r>
+        <w:t xml:space="preserve">  To umožní </w:t>
+      </w:r>
+      <w:r>
+        <w:t xml:space="preserve">oddělit výjimky vzniklé v uživatelském kódu od výjimek z naší knihovny. </w:t>
+      </w:r>
+      <w:r>
+        <w:t xml:space="preserve"> Dále jsou odděleny výjimky vzniklé během parsování tím, že dědí od ParserException. Ostatní výjimky se týkají validace </w:t>
+      </w:r>
+      <w:r>
+        <w:t xml:space="preserve">typu </w:t>
+      </w:r>
+      <w:r>
+        <w:t>struktury popisující konfigurační soubor</w:t>
+      </w:r>
+      <w:r>
+        <w:t xml:space="preserve">. </w:t>
+      </w:r>
+    </w:p>
+    <w:p>
+      <w:pPr>
+        <w:rPr>
+          <w:b/>
+        </w:rPr>
+      </w:pPr>
+      <w:r>
+        <w:tab/>
+        <w:t xml:space="preserve">Každá výjimka obsahuje zjednodušenou uživatelskou zprávu a pak zprávu pro vývojáře. Toto rozdělení umožní detailní pohled na vzniklý problém a zároveň umožní srozumitelnou formou informovat například uživatele aplikace. Některé výjimky navíc obsahují informace týkající se místa chyby kde vznikla (číslo </w:t>
+      </w:r>
+      <w:r>
+        <w:t xml:space="preserve">chybné </w:t>
+      </w:r>
+      <w:r>
+        <w:t>řádky parsovaného souboru, property u které byl nalezen neplatný rozsah..)</w:t>
+      </w:r>
+      <w:r>
+        <w:t>. Tím dává knihovna uživateli možnost tvorby vlastních detailních chybových hlášení nebo automatizovaných oprav chyb.</w:t>
+      </w:r>
       <w:bookmarkStart w:id="0" w:name="_GoBack"/>
       <w:bookmarkEnd w:id="0"/>
     </w:p>
     <w:p>
-      <w:pPr>
-        <w:pStyle w:val="Heading1"/>
-      </w:pPr>
-      <w:r>
-        <w:t>Návrh výjimek</w:t>
+      <w:r>
+        <w:tab/>
+      </w:r>
+      <w:r>
+        <w:tab/>
+        <w:t xml:space="preserve"> </w:t>
       </w:r>
     </w:p>
     <w:sectPr>

</xml_diff>